<commit_message>
Update IBM - Project Planning Template.docx
</commit_message>
<xml_diff>
--- a/Project Design & Planning/Project Planning/IBM - Project Planning Template.docx
+++ b/Project Design & Planning/Project Planning/IBM - Project Planning Template.docx
@@ -730,7 +730,7 @@
                 <w:sz w:val="20"/>
                 <w:szCs w:val="20"/>
               </w:rPr>
-              <w:t>2</w:t>
+              <w:t>5</w:t>
             </w:r>
           </w:p>
         </w:tc>
@@ -862,6 +862,14 @@
                 <w:szCs w:val="20"/>
               </w:rPr>
             </w:pPr>
+            <w:r>
+              <w:rPr>
+                <w:rFonts w:ascii="Arial" w:hAnsi="Arial" w:cs="Arial"/>
+                <w:sz w:val="20"/>
+                <w:szCs w:val="20"/>
+              </w:rPr>
+              <w:t>5</w:t>
+            </w:r>
           </w:p>
         </w:tc>
         <w:tc>
@@ -876,6 +884,14 @@
                 <w:szCs w:val="20"/>
               </w:rPr>
             </w:pPr>
+            <w:r>
+              <w:rPr>
+                <w:rFonts w:ascii="Arial" w:hAnsi="Arial" w:cs="Arial"/>
+                <w:sz w:val="20"/>
+                <w:szCs w:val="20"/>
+              </w:rPr>
+              <w:t>High</w:t>
+            </w:r>
           </w:p>
         </w:tc>
         <w:tc>
@@ -1005,7 +1021,7 @@
                 <w:sz w:val="20"/>
                 <w:szCs w:val="20"/>
               </w:rPr>
-              <w:t>1</w:t>
+              <w:t>5</w:t>
             </w:r>
           </w:p>
         </w:tc>
@@ -1189,7 +1205,7 @@
                 <w:sz w:val="20"/>
                 <w:szCs w:val="20"/>
               </w:rPr>
-              <w:t>2</w:t>
+              <w:t>10</w:t>
             </w:r>
           </w:p>
         </w:tc>
@@ -1211,7 +1227,7 @@
                 <w:sz w:val="20"/>
                 <w:szCs w:val="20"/>
               </w:rPr>
-              <w:t>Low</w:t>
+              <w:t>High</w:t>
             </w:r>
           </w:p>
         </w:tc>
@@ -1341,7 +1357,7 @@
                 <w:sz w:val="20"/>
                 <w:szCs w:val="20"/>
               </w:rPr>
-              <w:t>2</w:t>
+              <w:t>5</w:t>
             </w:r>
           </w:p>
         </w:tc>
@@ -1363,7 +1379,7 @@
                 <w:sz w:val="20"/>
                 <w:szCs w:val="20"/>
               </w:rPr>
-              <w:t>Medium</w:t>
+              <w:t>High</w:t>
             </w:r>
           </w:p>
         </w:tc>
@@ -1398,14 +1414,6 @@
                 <w:szCs w:val="20"/>
               </w:rPr>
             </w:pPr>
-            <w:r>
-              <w:rPr>
-                <w:rFonts w:ascii="Arial" w:hAnsi="Arial" w:cs="Arial"/>
-                <w:sz w:val="20"/>
-                <w:szCs w:val="20"/>
-              </w:rPr>
-              <w:t>Sprint-3</w:t>
-            </w:r>
           </w:p>
         </w:tc>
         <w:tc>
@@ -1426,7 +1434,7 @@
                 <w:sz w:val="20"/>
                 <w:szCs w:val="20"/>
               </w:rPr>
-              <w:t>Login</w:t>
+              <w:t>Request verification</w:t>
             </w:r>
           </w:p>
         </w:tc>
@@ -1478,7 +1486,7 @@
                 <w:sz w:val="20"/>
                 <w:szCs w:val="20"/>
               </w:rPr>
-              <w:t>As a user, I can log into the application by entering email &amp; password</w:t>
+              <w:t>As a admin, I must verify the validity of each requests to ensure resources are not wasted, by contacting patient or hospital</w:t>
             </w:r>
           </w:p>
         </w:tc>
@@ -1501,7 +1509,7 @@
                 <w:sz w:val="20"/>
                 <w:szCs w:val="20"/>
               </w:rPr>
-              <w:t>1</w:t>
+              <w:t>5</w:t>
             </w:r>
           </w:p>
         </w:tc>
@@ -1558,6 +1566,14 @@
                 <w:szCs w:val="20"/>
               </w:rPr>
             </w:pPr>
+            <w:r>
+              <w:rPr>
+                <w:rFonts w:ascii="Arial" w:hAnsi="Arial" w:cs="Arial"/>
+                <w:sz w:val="20"/>
+                <w:szCs w:val="20"/>
+              </w:rPr>
+              <w:t>Sprint-3</w:t>
+            </w:r>
           </w:p>
         </w:tc>
         <w:tc>
@@ -1578,7 +1594,7 @@
                 <w:sz w:val="20"/>
                 <w:szCs w:val="20"/>
               </w:rPr>
-              <w:t>Dashboard</w:t>
+              <w:t>Donor acceptance</w:t>
             </w:r>
           </w:p>
         </w:tc>
@@ -1594,6 +1610,14 @@
                 <w:szCs w:val="20"/>
               </w:rPr>
             </w:pPr>
+            <w:r>
+              <w:rPr>
+                <w:rFonts w:ascii="Arial" w:hAnsi="Arial" w:cs="Arial"/>
+                <w:sz w:val="20"/>
+                <w:szCs w:val="20"/>
+              </w:rPr>
+              <w:t>USN-7</w:t>
+            </w:r>
           </w:p>
         </w:tc>
         <w:tc>
@@ -1614,7 +1638,7 @@
                 <w:sz w:val="20"/>
                 <w:szCs w:val="20"/>
               </w:rPr>
-              <w:t>As a user, I will receive confirmation email once I have registered for the application</w:t>
+              <w:t>As a donor, I can accept requests that match my details and contact the patient or hospital to initiate donation</w:t>
             </w:r>
           </w:p>
         </w:tc>
@@ -1631,6 +1655,14 @@
                 <w:szCs w:val="20"/>
               </w:rPr>
             </w:pPr>
+            <w:r>
+              <w:rPr>
+                <w:rFonts w:ascii="Arial" w:hAnsi="Arial" w:cs="Arial"/>
+                <w:sz w:val="20"/>
+                <w:szCs w:val="20"/>
+              </w:rPr>
+              <w:t>10</w:t>
+            </w:r>
           </w:p>
         </w:tc>
         <w:tc>
@@ -1645,6 +1677,14 @@
                 <w:szCs w:val="20"/>
               </w:rPr>
             </w:pPr>
+            <w:r>
+              <w:rPr>
+                <w:rFonts w:ascii="Arial" w:hAnsi="Arial" w:cs="Arial"/>
+                <w:sz w:val="20"/>
+                <w:szCs w:val="20"/>
+              </w:rPr>
+              <w:t>High</w:t>
+            </w:r>
           </w:p>
         </w:tc>
         <w:tc>
@@ -1692,6 +1732,14 @@
                 <w:szCs w:val="20"/>
               </w:rPr>
             </w:pPr>
+            <w:r>
+              <w:rPr>
+                <w:rFonts w:ascii="Arial" w:hAnsi="Arial" w:cs="Arial"/>
+                <w:sz w:val="20"/>
+                <w:szCs w:val="20"/>
+              </w:rPr>
+              <w:t>Contact details sharing</w:t>
+            </w:r>
           </w:p>
         </w:tc>
         <w:tc>
@@ -1706,6 +1754,14 @@
                 <w:szCs w:val="20"/>
               </w:rPr>
             </w:pPr>
+            <w:r>
+              <w:rPr>
+                <w:rFonts w:ascii="Arial" w:hAnsi="Arial" w:cs="Arial"/>
+                <w:sz w:val="20"/>
+                <w:szCs w:val="20"/>
+              </w:rPr>
+              <w:t>USN-8</w:t>
+            </w:r>
           </w:p>
         </w:tc>
         <w:tc>
@@ -1720,6 +1776,14 @@
                 <w:szCs w:val="20"/>
               </w:rPr>
             </w:pPr>
+            <w:r>
+              <w:rPr>
+                <w:rFonts w:ascii="Arial" w:hAnsi="Arial" w:cs="Arial"/>
+                <w:sz w:val="20"/>
+                <w:szCs w:val="20"/>
+              </w:rPr>
+              <w:t>As a user, the donor contact will be shared to patient, and patient contact to donor for further communication</w:t>
+            </w:r>
           </w:p>
         </w:tc>
         <w:tc>
@@ -1735,6 +1799,14 @@
                 <w:szCs w:val="20"/>
               </w:rPr>
             </w:pPr>
+            <w:r>
+              <w:rPr>
+                <w:rFonts w:ascii="Arial" w:hAnsi="Arial" w:cs="Arial"/>
+                <w:sz w:val="20"/>
+                <w:szCs w:val="20"/>
+              </w:rPr>
+              <w:t>10</w:t>
+            </w:r>
           </w:p>
         </w:tc>
         <w:tc>
@@ -1749,6 +1821,14 @@
                 <w:szCs w:val="20"/>
               </w:rPr>
             </w:pPr>
+            <w:r>
+              <w:rPr>
+                <w:rFonts w:ascii="Arial" w:hAnsi="Arial" w:cs="Arial"/>
+                <w:sz w:val="20"/>
+                <w:szCs w:val="20"/>
+              </w:rPr>
+              <w:t>High</w:t>
+            </w:r>
           </w:p>
         </w:tc>
         <w:tc>
@@ -1782,6 +1862,14 @@
                 <w:szCs w:val="20"/>
               </w:rPr>
             </w:pPr>
+            <w:r>
+              <w:rPr>
+                <w:rFonts w:ascii="Arial" w:hAnsi="Arial" w:cs="Arial"/>
+                <w:sz w:val="20"/>
+                <w:szCs w:val="20"/>
+              </w:rPr>
+              <w:t>Sprint-4</w:t>
+            </w:r>
           </w:p>
         </w:tc>
         <w:tc>
@@ -1796,6 +1884,30 @@
                 <w:szCs w:val="20"/>
               </w:rPr>
             </w:pPr>
+            <w:r>
+              <w:rPr>
+                <w:rFonts w:ascii="Arial" w:hAnsi="Arial" w:cs="Arial"/>
+                <w:sz w:val="20"/>
+                <w:szCs w:val="20"/>
+              </w:rPr>
+              <w:t>Cha</w:t>
+            </w:r>
+            <w:r>
+              <w:rPr>
+                <w:rFonts w:ascii="Arial" w:hAnsi="Arial" w:cs="Arial"/>
+                <w:sz w:val="20"/>
+                <w:szCs w:val="20"/>
+              </w:rPr>
+              <w:t>tb</w:t>
+            </w:r>
+            <w:r>
+              <w:rPr>
+                <w:rFonts w:ascii="Arial" w:hAnsi="Arial" w:cs="Arial"/>
+                <w:sz w:val="20"/>
+                <w:szCs w:val="20"/>
+              </w:rPr>
+              <w:t>ot</w:t>
+            </w:r>
           </w:p>
         </w:tc>
         <w:tc>
@@ -1810,6 +1922,14 @@
                 <w:szCs w:val="20"/>
               </w:rPr>
             </w:pPr>
+            <w:r>
+              <w:rPr>
+                <w:rFonts w:ascii="Arial" w:hAnsi="Arial" w:cs="Arial"/>
+                <w:sz w:val="20"/>
+                <w:szCs w:val="20"/>
+              </w:rPr>
+              <w:t>USN-9</w:t>
+            </w:r>
           </w:p>
         </w:tc>
         <w:tc>
@@ -1824,6 +1944,14 @@
                 <w:szCs w:val="20"/>
               </w:rPr>
             </w:pPr>
+            <w:r>
+              <w:rPr>
+                <w:rFonts w:ascii="Arial" w:hAnsi="Arial" w:cs="Arial"/>
+                <w:sz w:val="20"/>
+                <w:szCs w:val="20"/>
+              </w:rPr>
+              <w:t xml:space="preserve">As a user of the application, I can avail guidance on how to use the app and the functionalities from the chatbot </w:t>
+            </w:r>
           </w:p>
         </w:tc>
         <w:tc>
@@ -1839,6 +1967,14 @@
                 <w:szCs w:val="20"/>
               </w:rPr>
             </w:pPr>
+            <w:r>
+              <w:rPr>
+                <w:rFonts w:ascii="Arial" w:hAnsi="Arial" w:cs="Arial"/>
+                <w:sz w:val="20"/>
+                <w:szCs w:val="20"/>
+              </w:rPr>
+              <w:t>4</w:t>
+            </w:r>
           </w:p>
         </w:tc>
         <w:tc>
@@ -1853,6 +1989,158 @@
                 <w:szCs w:val="20"/>
               </w:rPr>
             </w:pPr>
+            <w:r>
+              <w:rPr>
+                <w:rFonts w:ascii="Arial" w:hAnsi="Arial" w:cs="Arial"/>
+                <w:sz w:val="20"/>
+                <w:szCs w:val="20"/>
+              </w:rPr>
+              <w:t>Medium</w:t>
+            </w:r>
+          </w:p>
+        </w:tc>
+        <w:tc>
+          <w:tcPr>
+            <w:tcW w:w="1451" w:type="dxa"/>
+          </w:tcPr>
+          <w:p>
+            <w:pPr>
+              <w:rPr>
+                <w:rFonts w:ascii="Arial" w:hAnsi="Arial" w:cs="Arial"/>
+                <w:sz w:val="20"/>
+                <w:szCs w:val="20"/>
+              </w:rPr>
+            </w:pPr>
+          </w:p>
+        </w:tc>
+      </w:tr>
+      <w:tr>
+        <w:trPr>
+          <w:trHeight w:val="392"/>
+        </w:trPr>
+        <w:tc>
+          <w:tcPr>
+            <w:tcW w:w="1813" w:type="dxa"/>
+          </w:tcPr>
+          <w:p>
+            <w:pPr>
+              <w:rPr>
+                <w:rFonts w:ascii="Arial" w:hAnsi="Arial" w:cs="Arial"/>
+                <w:sz w:val="20"/>
+                <w:szCs w:val="20"/>
+              </w:rPr>
+            </w:pPr>
+          </w:p>
+        </w:tc>
+        <w:tc>
+          <w:tcPr>
+            <w:tcW w:w="2162" w:type="dxa"/>
+          </w:tcPr>
+          <w:p>
+            <w:pPr>
+              <w:rPr>
+                <w:rFonts w:ascii="Arial" w:hAnsi="Arial" w:cs="Arial"/>
+                <w:sz w:val="20"/>
+                <w:szCs w:val="20"/>
+              </w:rPr>
+            </w:pPr>
+            <w:r>
+              <w:rPr>
+                <w:rFonts w:ascii="Arial" w:hAnsi="Arial" w:cs="Arial"/>
+                <w:sz w:val="20"/>
+                <w:szCs w:val="20"/>
+              </w:rPr>
+              <w:t>Contact us</w:t>
+            </w:r>
+          </w:p>
+        </w:tc>
+        <w:tc>
+          <w:tcPr>
+            <w:tcW w:w="1516" w:type="dxa"/>
+          </w:tcPr>
+          <w:p>
+            <w:pPr>
+              <w:rPr>
+                <w:rFonts w:ascii="Arial" w:hAnsi="Arial" w:cs="Arial"/>
+                <w:sz w:val="20"/>
+                <w:szCs w:val="20"/>
+              </w:rPr>
+            </w:pPr>
+            <w:r>
+              <w:rPr>
+                <w:rFonts w:ascii="Arial" w:hAnsi="Arial" w:cs="Arial"/>
+                <w:sz w:val="20"/>
+                <w:szCs w:val="20"/>
+              </w:rPr>
+              <w:t>USN-10</w:t>
+            </w:r>
+          </w:p>
+        </w:tc>
+        <w:tc>
+          <w:tcPr>
+            <w:tcW w:w="4492" w:type="dxa"/>
+          </w:tcPr>
+          <w:p>
+            <w:pPr>
+              <w:rPr>
+                <w:rFonts w:ascii="Arial" w:hAnsi="Arial" w:cs="Arial"/>
+                <w:sz w:val="20"/>
+                <w:szCs w:val="20"/>
+              </w:rPr>
+            </w:pPr>
+            <w:r>
+              <w:rPr>
+                <w:rFonts w:ascii="Arial" w:hAnsi="Arial" w:cs="Arial"/>
+                <w:sz w:val="20"/>
+                <w:szCs w:val="20"/>
+              </w:rPr>
+              <w:t>As a user, I should have the option to provide feedback and contact the support team to convey the issues experienced while using the app</w:t>
+            </w:r>
+          </w:p>
+        </w:tc>
+        <w:tc>
+          <w:tcPr>
+            <w:tcW w:w="1538" w:type="dxa"/>
+          </w:tcPr>
+          <w:p>
+            <w:pPr>
+              <w:jc w:val="center"/>
+              <w:rPr>
+                <w:rFonts w:ascii="Arial" w:hAnsi="Arial" w:cs="Arial"/>
+                <w:sz w:val="20"/>
+                <w:szCs w:val="20"/>
+              </w:rPr>
+            </w:pPr>
+            <w:r>
+              <w:rPr>
+                <w:rFonts w:ascii="Arial" w:hAnsi="Arial" w:cs="Arial"/>
+                <w:sz w:val="20"/>
+                <w:szCs w:val="20"/>
+              </w:rPr>
+              <w:t>4</w:t>
+            </w:r>
+          </w:p>
+        </w:tc>
+        <w:tc>
+          <w:tcPr>
+            <w:tcW w:w="1565" w:type="dxa"/>
+          </w:tcPr>
+          <w:p>
+            <w:pPr>
+              <w:rPr>
+                <w:rFonts w:ascii="Arial" w:hAnsi="Arial" w:cs="Arial"/>
+                <w:sz w:val="20"/>
+                <w:szCs w:val="20"/>
+              </w:rPr>
+            </w:pPr>
+            <w:r>
+              <w:rPr>
+                <w:rFonts w:ascii="Arial" w:hAnsi="Arial" w:cs="Arial"/>
+                <w:sz w:val="20"/>
+                <w:szCs w:val="20"/>
+              </w:rPr>
+              <w:t>Medium</w:t>
+            </w:r>
           </w:p>
         </w:tc>
         <w:tc>
@@ -2177,7 +2465,7 @@
                 <w:sz w:val="20"/>
                 <w:szCs w:val="20"/>
               </w:rPr>
-              <w:t>20</w:t>
+              <w:t>15</w:t>
             </w:r>
           </w:p>
         </w:tc>
@@ -2265,7 +2553,7 @@
                 <w:sz w:val="20"/>
                 <w:szCs w:val="20"/>
               </w:rPr>
-              <w:t>20</w:t>
+              <w:t>15</w:t>
             </w:r>
           </w:p>
         </w:tc>
@@ -2418,6 +2706,14 @@
                 <w:szCs w:val="20"/>
               </w:rPr>
             </w:pPr>
+            <w:r>
+              <w:rPr>
+                <w:rFonts w:ascii="Arial" w:hAnsi="Arial" w:cs="Arial"/>
+                <w:sz w:val="20"/>
+                <w:szCs w:val="20"/>
+              </w:rPr>
+              <w:t>35</w:t>
+            </w:r>
           </w:p>
         </w:tc>
         <w:tc>
@@ -2432,6 +2728,14 @@
                 <w:szCs w:val="20"/>
               </w:rPr>
             </w:pPr>
+            <w:r>
+              <w:rPr>
+                <w:rFonts w:ascii="Arial" w:hAnsi="Arial" w:cs="Arial"/>
+                <w:sz w:val="20"/>
+                <w:szCs w:val="20"/>
+              </w:rPr>
+              <w:t>05 Nov 2022</w:t>
+            </w:r>
           </w:p>
         </w:tc>
       </w:tr>
@@ -2561,6 +2865,14 @@
                 <w:szCs w:val="20"/>
               </w:rPr>
             </w:pPr>
+            <w:r>
+              <w:rPr>
+                <w:rFonts w:ascii="Arial" w:hAnsi="Arial" w:cs="Arial"/>
+                <w:sz w:val="20"/>
+                <w:szCs w:val="20"/>
+              </w:rPr>
+              <w:t>55</w:t>
+            </w:r>
           </w:p>
         </w:tc>
         <w:tc>
@@ -2575,6 +2887,14 @@
                 <w:szCs w:val="20"/>
               </w:rPr>
             </w:pPr>
+            <w:r>
+              <w:rPr>
+                <w:rFonts w:ascii="Arial" w:hAnsi="Arial" w:cs="Arial"/>
+                <w:sz w:val="20"/>
+                <w:szCs w:val="20"/>
+              </w:rPr>
+              <w:t>07 Nov 2022</w:t>
+            </w:r>
           </w:p>
         </w:tc>
       </w:tr>
@@ -2622,7 +2942,7 @@
                 <w:sz w:val="20"/>
                 <w:szCs w:val="20"/>
               </w:rPr>
-              <w:t>20</w:t>
+              <w:t>8</w:t>
             </w:r>
           </w:p>
         </w:tc>
@@ -2704,6 +3024,14 @@
                 <w:szCs w:val="20"/>
               </w:rPr>
             </w:pPr>
+            <w:r>
+              <w:rPr>
+                <w:rFonts w:ascii="Arial" w:hAnsi="Arial" w:cs="Arial"/>
+                <w:sz w:val="20"/>
+                <w:szCs w:val="20"/>
+              </w:rPr>
+              <w:t>63</w:t>
+            </w:r>
           </w:p>
         </w:tc>
         <w:tc>
@@ -2718,6 +3046,14 @@
                 <w:szCs w:val="20"/>
               </w:rPr>
             </w:pPr>
+            <w:r>
+              <w:rPr>
+                <w:rFonts w:ascii="Arial" w:hAnsi="Arial" w:cs="Arial"/>
+                <w:sz w:val="20"/>
+                <w:szCs w:val="20"/>
+              </w:rPr>
+              <w:t>14 Nov 2022</w:t>
+            </w:r>
           </w:p>
         </w:tc>
       </w:tr>
@@ -2827,6 +3163,7 @@
           <w:sz w:val="28"/>
           <w:szCs w:val="28"/>
         </w:rPr>
+        <w:lastRenderedPageBreak/>
         <w:drawing>
           <wp:inline distT="0" distB="0" distL="0" distR="0" wp14:anchorId="36E62356" wp14:editId="7D972B87">
             <wp:extent cx="3562350" cy="800100"/>
@@ -2939,7 +3276,6 @@
           <w:bCs/>
           <w:color w:val="172B4D"/>
         </w:rPr>
-        <w:lastRenderedPageBreak/>
         <w:br w:type="page"/>
       </w:r>
     </w:p>

</xml_diff>